<commit_message>
add documents numeration, add some docs
</commit_message>
<xml_diff>
--- a/docs/doc-list.docx
+++ b/docs/doc-list.docx
@@ -1,6 +1,6 @@
 
 <file path=word/document.xml><?xml version="1.0" encoding="utf-8"?>
-<w:document xmlns:wpc="http://schemas.microsoft.com/office/word/2010/wordprocessingCanvas" xmlns:cx="http://schemas.microsoft.com/office/drawing/2014/chartex" xmlns:cx1="http://schemas.microsoft.com/office/drawing/2015/9/8/chartex" xmlns:cx2="http://schemas.microsoft.com/office/drawing/2015/10/21/chartex" xmlns:cx3="http://schemas.microsoft.com/office/drawing/2016/5/9/chartex" xmlns:cx4="http://schemas.microsoft.com/office/drawing/2016/5/10/chartex" xmlns:cx5="http://schemas.microsoft.com/office/drawing/2016/5/11/chartex" xmlns:cx6="http://schemas.microsoft.com/office/drawing/2016/5/12/chartex" xmlns:cx7="http://schemas.microsoft.com/office/drawing/2016/5/13/chartex" xmlns:cx8="http://schemas.microsoft.com/office/drawing/2016/5/14/chartex" xmlns:mc="http://schemas.openxmlformats.org/markup-compatibility/2006" xmlns:aink="http://schemas.microsoft.com/office/drawing/2016/ink" xmlns:am3d="http://schemas.microsoft.com/office/drawing/2017/model3d" xmlns:o="urn:schemas-microsoft-com:office:office" xmlns:r="http://schemas.openxmlformats.org/officeDocument/2006/relationships" xmlns:m="http://schemas.openxmlformats.org/officeDocument/2006/math" xmlns:v="urn:schemas-microsoft-com:vml" xmlns:wp14="http://schemas.microsoft.com/office/word/2010/wordprocessingDrawing" xmlns:wp="http://schemas.openxmlformats.org/drawingml/2006/wordprocessingDrawing" xmlns:w10="urn:schemas-microsoft-com:office:word" xmlns:w="http://schemas.openxmlformats.org/wordprocessingml/2006/main" xmlns:w14="http://schemas.microsoft.com/office/word/2010/wordml" xmlns:w15="http://schemas.microsoft.com/office/word/2012/wordml" xmlns:w16cid="http://schemas.microsoft.com/office/word/2016/wordml/cid" xmlns:w16se="http://schemas.microsoft.com/office/word/2015/wordml/symex" xmlns:wpg="http://schemas.microsoft.com/office/word/2010/wordprocessingGroup" xmlns:wpi="http://schemas.microsoft.com/office/word/2010/wordprocessingInk" xmlns:wne="http://schemas.microsoft.com/office/word/2006/wordml" xmlns:wps="http://schemas.microsoft.com/office/word/2010/wordprocessingShape" mc:Ignorable="w14 w15 w16se w16cid wp14">
+<w:document xmlns:wpc="http://schemas.microsoft.com/office/word/2010/wordprocessingCanvas" xmlns:cx="http://schemas.microsoft.com/office/drawing/2014/chartex" xmlns:cx1="http://schemas.microsoft.com/office/drawing/2015/9/8/chartex" xmlns:cx2="http://schemas.microsoft.com/office/drawing/2015/10/21/chartex" xmlns:cx3="http://schemas.microsoft.com/office/drawing/2016/5/9/chartex" xmlns:cx4="http://schemas.microsoft.com/office/drawing/2016/5/10/chartex" xmlns:cx5="http://schemas.microsoft.com/office/drawing/2016/5/11/chartex" xmlns:cx6="http://schemas.microsoft.com/office/drawing/2016/5/12/chartex" xmlns:cx7="http://schemas.microsoft.com/office/drawing/2016/5/13/chartex" xmlns:cx8="http://schemas.microsoft.com/office/drawing/2016/5/14/chartex" xmlns:mc="http://schemas.openxmlformats.org/markup-compatibility/2006" xmlns:aink="http://schemas.microsoft.com/office/drawing/2016/ink" xmlns:am3d="http://schemas.microsoft.com/office/drawing/2017/model3d" xmlns:o="urn:schemas-microsoft-com:office:office" xmlns:r="http://schemas.openxmlformats.org/officeDocument/2006/relationships" xmlns:m="http://schemas.openxmlformats.org/officeDocument/2006/math" xmlns:v="urn:schemas-microsoft-com:vml" xmlns:wp14="http://schemas.microsoft.com/office/word/2010/wordprocessingDrawing" xmlns:wp="http://schemas.openxmlformats.org/drawingml/2006/wordprocessingDrawing" xmlns:w10="urn:schemas-microsoft-com:office:word" xmlns:w="http://schemas.openxmlformats.org/wordprocessingml/2006/main" xmlns:w14="http://schemas.microsoft.com/office/word/2010/wordml" xmlns:w15="http://schemas.microsoft.com/office/word/2012/wordml" xmlns:w16cex="http://schemas.microsoft.com/office/word/2018/wordml/cex" xmlns:w16cid="http://schemas.microsoft.com/office/word/2016/wordml/cid" xmlns:w16="http://schemas.microsoft.com/office/word/2018/wordml" xmlns:w16se="http://schemas.microsoft.com/office/word/2015/wordml/symex" xmlns:wpg="http://schemas.microsoft.com/office/word/2010/wordprocessingGroup" xmlns:wpi="http://schemas.microsoft.com/office/word/2010/wordprocessingInk" xmlns:wne="http://schemas.microsoft.com/office/word/2006/wordml" xmlns:wps="http://schemas.microsoft.com/office/word/2010/wordprocessingShape" mc:Ignorable="w14 w15 w16se w16cid w16 w16cex wp14">
   <w:body>
     <w:p>
       <w:pPr>
@@ -74,7 +74,7 @@
     </w:p>
     <w:p>
       <w:pPr>
-        <w:pStyle w:val="ListParagraph"/>
+        <w:pStyle w:val="1"/>
         <w:spacing w:after="0"/>
         <w:ind w:left="0"/>
         <w:jc w:val="both"/>
@@ -127,7 +127,25 @@
           <w:sz w:val="24"/>
           <w:szCs w:val="24"/>
         </w:rPr>
-        <w:t>4см–7шт. с правым уголком, цветные-матовые), (4х6-1шт.ч/б)</w:t>
+        <w:t>4см–7шт. с правым уголком, цветные</w:t>
+      </w:r>
+      <w:r>
+        <w:rPr>
+          <w:rFonts w:ascii="Times New Roman" w:hAnsi="Times New Roman"/>
+          <w:b/>
+          <w:sz w:val="24"/>
+          <w:szCs w:val="24"/>
+        </w:rPr>
+        <w:t xml:space="preserve"> </w:t>
+      </w:r>
+      <w:r>
+        <w:rPr>
+          <w:rFonts w:ascii="Times New Roman" w:hAnsi="Times New Roman"/>
+          <w:b/>
+          <w:sz w:val="24"/>
+          <w:szCs w:val="24"/>
+        </w:rPr>
+        <w:t>матовые), (4х6-1шт.ч/б)</w:t>
       </w:r>
       <w:r>
         <w:rPr>
@@ -141,7 +159,7 @@
     </w:p>
     <w:p>
       <w:pPr>
-        <w:pStyle w:val="ListParagraph"/>
+        <w:pStyle w:val="1"/>
         <w:spacing w:after="0"/>
         <w:ind w:left="0"/>
         <w:jc w:val="both"/>
@@ -175,7 +193,25 @@
           <w:sz w:val="24"/>
           <w:szCs w:val="24"/>
         </w:rPr>
-        <w:t>(Заполняется на пункте отбора)</w:t>
+        <w:t>(</w:t>
+      </w:r>
+      <w:r>
+        <w:rPr>
+          <w:rFonts w:ascii="Times New Roman" w:hAnsi="Times New Roman"/>
+          <w:b/>
+          <w:sz w:val="24"/>
+          <w:szCs w:val="24"/>
+        </w:rPr>
+        <w:t>з</w:t>
+      </w:r>
+      <w:r>
+        <w:rPr>
+          <w:rFonts w:ascii="Times New Roman" w:hAnsi="Times New Roman"/>
+          <w:b/>
+          <w:sz w:val="24"/>
+          <w:szCs w:val="24"/>
+        </w:rPr>
+        <w:t>аполняется на пункте отбора)</w:t>
       </w:r>
       <w:r>
         <w:rPr>
@@ -188,7 +224,7 @@
     </w:p>
     <w:p>
       <w:pPr>
-        <w:pStyle w:val="ListParagraph"/>
+        <w:pStyle w:val="1"/>
         <w:spacing w:after="0"/>
         <w:ind w:left="0"/>
         <w:jc w:val="both"/>
@@ -238,7 +274,43 @@
           <w:sz w:val="24"/>
           <w:szCs w:val="24"/>
         </w:rPr>
-        <w:t>(1–написанная собственноручно, 2-набр. на компьютере)</w:t>
+        <w:t>(1–написанная собственноручно, 2-набр</w:t>
+      </w:r>
+      <w:r>
+        <w:rPr>
+          <w:rFonts w:ascii="Times New Roman" w:eastAsia="Times New Roman" w:hAnsi="Times New Roman"/>
+          <w:b/>
+          <w:sz w:val="24"/>
+          <w:szCs w:val="24"/>
+        </w:rPr>
+        <w:t>анная</w:t>
+      </w:r>
+      <w:r>
+        <w:rPr>
+          <w:rFonts w:ascii="Times New Roman" w:eastAsia="Times New Roman" w:hAnsi="Times New Roman"/>
+          <w:b/>
+          <w:sz w:val="24"/>
+          <w:szCs w:val="24"/>
+        </w:rPr>
+        <w:t xml:space="preserve"> на компьютере</w:t>
+      </w:r>
+      <w:r>
+        <w:rPr>
+          <w:rFonts w:ascii="Times New Roman" w:eastAsia="Times New Roman" w:hAnsi="Times New Roman"/>
+          <w:b/>
+          <w:sz w:val="24"/>
+          <w:szCs w:val="24"/>
+        </w:rPr>
+        <w:t xml:space="preserve"> и распечатанная</w:t>
+      </w:r>
+      <w:r>
+        <w:rPr>
+          <w:rFonts w:ascii="Times New Roman" w:eastAsia="Times New Roman" w:hAnsi="Times New Roman"/>
+          <w:b/>
+          <w:sz w:val="24"/>
+          <w:szCs w:val="24"/>
+        </w:rPr>
+        <w:t>)</w:t>
       </w:r>
       <w:r>
         <w:rPr>
@@ -251,7 +323,7 @@
     </w:p>
     <w:p>
       <w:pPr>
-        <w:pStyle w:val="ListParagraph"/>
+        <w:pStyle w:val="1"/>
         <w:spacing w:after="0"/>
         <w:ind w:left="0"/>
         <w:jc w:val="both"/>
@@ -329,7 +401,97 @@
           <w:sz w:val="24"/>
           <w:szCs w:val="24"/>
         </w:rPr>
-        <w:t>(Аттестат, Диплом + оценочная ведомость)</w:t>
+        <w:t>(</w:t>
+      </w:r>
+      <w:r>
+        <w:rPr>
+          <w:rFonts w:ascii="Times New Roman" w:hAnsi="Times New Roman"/>
+          <w:b/>
+          <w:sz w:val="24"/>
+          <w:szCs w:val="24"/>
+        </w:rPr>
+        <w:t>а</w:t>
+      </w:r>
+      <w:r>
+        <w:rPr>
+          <w:rFonts w:ascii="Times New Roman" w:hAnsi="Times New Roman"/>
+          <w:b/>
+          <w:sz w:val="24"/>
+          <w:szCs w:val="24"/>
+        </w:rPr>
+        <w:t xml:space="preserve">ттестат, </w:t>
+      </w:r>
+      <w:r>
+        <w:rPr>
+          <w:rFonts w:ascii="Times New Roman" w:hAnsi="Times New Roman"/>
+          <w:b/>
+          <w:sz w:val="24"/>
+          <w:szCs w:val="24"/>
+        </w:rPr>
+        <w:t>д</w:t>
+      </w:r>
+      <w:r>
+        <w:rPr>
+          <w:rFonts w:ascii="Times New Roman" w:hAnsi="Times New Roman"/>
+          <w:b/>
+          <w:sz w:val="24"/>
+          <w:szCs w:val="24"/>
+        </w:rPr>
+        <w:t xml:space="preserve">иплом </w:t>
+      </w:r>
+      <w:r>
+        <w:rPr>
+          <w:rFonts w:ascii="Times New Roman" w:hAnsi="Times New Roman"/>
+          <w:b/>
+          <w:sz w:val="24"/>
+          <w:szCs w:val="24"/>
+        </w:rPr>
+        <w:t>с</w:t>
+      </w:r>
+      <w:r>
+        <w:rPr>
+          <w:rFonts w:ascii="Times New Roman" w:hAnsi="Times New Roman"/>
+          <w:b/>
+          <w:sz w:val="24"/>
+          <w:szCs w:val="24"/>
+        </w:rPr>
+        <w:t xml:space="preserve"> оценочн</w:t>
+      </w:r>
+      <w:r>
+        <w:rPr>
+          <w:rFonts w:ascii="Times New Roman" w:hAnsi="Times New Roman"/>
+          <w:b/>
+          <w:sz w:val="24"/>
+          <w:szCs w:val="24"/>
+        </w:rPr>
+        <w:t>ой</w:t>
+      </w:r>
+      <w:r>
+        <w:rPr>
+          <w:rFonts w:ascii="Times New Roman" w:hAnsi="Times New Roman"/>
+          <w:b/>
+          <w:sz w:val="24"/>
+          <w:szCs w:val="24"/>
+        </w:rPr>
+        <w:t xml:space="preserve"> ведомость</w:t>
+      </w:r>
+      <w:r>
+        <w:rPr>
+          <w:rFonts w:ascii="Times New Roman" w:hAnsi="Times New Roman"/>
+          <w:b/>
+          <w:sz w:val="24"/>
+          <w:szCs w:val="24"/>
+        </w:rPr>
+        <w:t>ю</w:t>
+      </w:r>
+      <w:r>
+        <w:rPr>
+          <w:rFonts w:ascii="Times New Roman" w:hAnsi="Times New Roman"/>
+          <w:b/>
+          <w:sz w:val="24"/>
+          <w:szCs w:val="24"/>
+        </w:rPr>
+        <w:t>)</w:t>
       </w:r>
       <w:r>
         <w:rPr>
@@ -472,7 +634,25 @@
           <w:sz w:val="24"/>
           <w:szCs w:val="24"/>
         </w:rPr>
-        <w:t>(делается в паспортном столе)</w:t>
+        <w:t>(делается в паспортном столе</w:t>
+      </w:r>
+      <w:r>
+        <w:rPr>
+          <w:rFonts w:ascii="Times New Roman" w:hAnsi="Times New Roman"/>
+          <w:b/>
+          <w:sz w:val="24"/>
+          <w:szCs w:val="24"/>
+        </w:rPr>
+        <w:t xml:space="preserve"> или МФЦ</w:t>
+      </w:r>
+      <w:r>
+        <w:rPr>
+          <w:rFonts w:ascii="Times New Roman" w:hAnsi="Times New Roman"/>
+          <w:b/>
+          <w:sz w:val="24"/>
+          <w:szCs w:val="24"/>
+        </w:rPr>
+        <w:t>)</w:t>
       </w:r>
       <w:r>
         <w:rPr>
@@ -553,7 +733,25 @@
           <w:sz w:val="24"/>
           <w:szCs w:val="24"/>
         </w:rPr>
-        <w:t xml:space="preserve">(Все страницы, </w:t>
+        <w:t>(</w:t>
+      </w:r>
+      <w:r>
+        <w:rPr>
+          <w:rFonts w:ascii="Times New Roman" w:hAnsi="Times New Roman"/>
+          <w:b/>
+          <w:sz w:val="24"/>
+          <w:szCs w:val="24"/>
+        </w:rPr>
+        <w:t>в</w:t>
+      </w:r>
+      <w:r>
+        <w:rPr>
+          <w:rFonts w:ascii="Times New Roman" w:hAnsi="Times New Roman"/>
+          <w:b/>
+          <w:sz w:val="24"/>
+          <w:szCs w:val="24"/>
+        </w:rPr>
+        <w:t xml:space="preserve">се страницы, </w:t>
       </w:r>
       <w:r>
         <w:rPr>
@@ -618,7 +816,25 @@
           <w:sz w:val="24"/>
           <w:szCs w:val="24"/>
         </w:rPr>
-        <w:t>(Все страницы с записями)</w:t>
+        <w:t>(</w:t>
+      </w:r>
+      <w:r>
+        <w:rPr>
+          <w:rFonts w:ascii="Times New Roman" w:hAnsi="Times New Roman"/>
+          <w:b/>
+          <w:sz w:val="24"/>
+          <w:szCs w:val="24"/>
+        </w:rPr>
+        <w:t>в</w:t>
+      </w:r>
+      <w:r>
+        <w:rPr>
+          <w:rFonts w:ascii="Times New Roman" w:hAnsi="Times New Roman"/>
+          <w:b/>
+          <w:sz w:val="24"/>
+          <w:szCs w:val="24"/>
+        </w:rPr>
+        <w:t>се страницы с записями)</w:t>
       </w:r>
       <w:r>
         <w:rPr>
@@ -710,7 +926,43 @@
           <w:sz w:val="24"/>
           <w:szCs w:val="24"/>
         </w:rPr>
-        <w:t>(Медкомиссия и Анализы)</w:t>
+        <w:t>(</w:t>
+      </w:r>
+      <w:r>
+        <w:rPr>
+          <w:rFonts w:ascii="Times New Roman" w:hAnsi="Times New Roman"/>
+          <w:b/>
+          <w:sz w:val="24"/>
+          <w:szCs w:val="24"/>
+        </w:rPr>
+        <w:t>м</w:t>
+      </w:r>
+      <w:r>
+        <w:rPr>
+          <w:rFonts w:ascii="Times New Roman" w:hAnsi="Times New Roman"/>
+          <w:b/>
+          <w:sz w:val="24"/>
+          <w:szCs w:val="24"/>
+        </w:rPr>
+        <w:t xml:space="preserve">едкомиссия и </w:t>
+      </w:r>
+      <w:r>
+        <w:rPr>
+          <w:rFonts w:ascii="Times New Roman" w:hAnsi="Times New Roman"/>
+          <w:b/>
+          <w:sz w:val="24"/>
+          <w:szCs w:val="24"/>
+        </w:rPr>
+        <w:t>а</w:t>
+      </w:r>
+      <w:r>
+        <w:rPr>
+          <w:rFonts w:ascii="Times New Roman" w:hAnsi="Times New Roman"/>
+          <w:b/>
+          <w:sz w:val="24"/>
+          <w:szCs w:val="24"/>
+        </w:rPr>
+        <w:t>нализы)</w:t>
       </w:r>
       <w:r>
         <w:rPr>
@@ -803,7 +1055,25 @@
           <w:sz w:val="24"/>
           <w:szCs w:val="24"/>
         </w:rPr>
-        <w:t>(Реквизиты счёта банковской карты)</w:t>
+        <w:t>(</w:t>
+      </w:r>
+      <w:r>
+        <w:rPr>
+          <w:rFonts w:ascii="Times New Roman" w:hAnsi="Times New Roman"/>
+          <w:b/>
+          <w:sz w:val="24"/>
+          <w:szCs w:val="24"/>
+        </w:rPr>
+        <w:t>р</w:t>
+      </w:r>
+      <w:r>
+        <w:rPr>
+          <w:rFonts w:ascii="Times New Roman" w:hAnsi="Times New Roman"/>
+          <w:b/>
+          <w:sz w:val="24"/>
+          <w:szCs w:val="24"/>
+        </w:rPr>
+        <w:t>еквизиты счёта банковской карты)</w:t>
       </w:r>
       <w:r>
         <w:rPr>
@@ -1031,7 +1301,70 @@
           <w:sz w:val="24"/>
           <w:szCs w:val="24"/>
         </w:rPr>
-        <w:t xml:space="preserve"> сайта администрации президента </w:t>
+        <w:t xml:space="preserve"> сайта </w:t>
+      </w:r>
+      <w:r>
+        <w:rPr>
+          <w:rFonts w:ascii="Times New Roman" w:hAnsi="Times New Roman"/>
+          <w:b/>
+          <w:sz w:val="24"/>
+          <w:szCs w:val="24"/>
+        </w:rPr>
+        <w:t>А</w:t>
+      </w:r>
+      <w:r>
+        <w:rPr>
+          <w:rFonts w:ascii="Times New Roman" w:hAnsi="Times New Roman"/>
+          <w:b/>
+          <w:sz w:val="24"/>
+          <w:szCs w:val="24"/>
+        </w:rPr>
+        <w:t xml:space="preserve">дминистрации </w:t>
+      </w:r>
+      <w:r>
+        <w:rPr>
+          <w:rFonts w:ascii="Times New Roman" w:hAnsi="Times New Roman"/>
+          <w:b/>
+          <w:sz w:val="24"/>
+          <w:szCs w:val="24"/>
+        </w:rPr>
+        <w:t>П</w:t>
+      </w:r>
+      <w:r>
+        <w:rPr>
+          <w:rFonts w:ascii="Times New Roman" w:hAnsi="Times New Roman"/>
+          <w:b/>
+          <w:sz w:val="24"/>
+          <w:szCs w:val="24"/>
+        </w:rPr>
+        <w:t>резидента</w:t>
+      </w:r>
+      <w:r>
+        <w:rPr>
+          <w:rFonts w:ascii="Times New Roman" w:hAnsi="Times New Roman"/>
+          <w:b/>
+          <w:sz w:val="24"/>
+          <w:szCs w:val="24"/>
+        </w:rPr>
+        <w:t xml:space="preserve"> Росси</w:t>
+      </w:r>
+      <w:r>
+        <w:rPr>
+          <w:rFonts w:ascii="Times New Roman" w:hAnsi="Times New Roman"/>
+          <w:b/>
+          <w:sz w:val="24"/>
+          <w:szCs w:val="24"/>
+        </w:rPr>
+        <w:t>йской Федерации</w:t>
+      </w:r>
+      <w:r>
+        <w:rPr>
+          <w:rFonts w:ascii="Times New Roman" w:hAnsi="Times New Roman"/>
+          <w:b/>
+          <w:sz w:val="24"/>
+          <w:szCs w:val="24"/>
+        </w:rPr>
+        <w:t xml:space="preserve"> </w:t>
       </w:r>
       <w:hyperlink r:id="rId5" w:history="1">
         <w:r>
@@ -1070,7 +1403,6 @@
           <w:rFonts w:ascii="Times New Roman" w:hAnsi="Times New Roman"/>
           <w:sz w:val="24"/>
           <w:szCs w:val="24"/>
-          <w:lang w:val="en-US"/>
         </w:rPr>
       </w:pPr>
       <w:r>
@@ -1440,11 +1772,11 @@
       <w:r>
         <w:rPr>
           <w:rFonts w:ascii="Times New Roman" w:eastAsia="Times New Roman" w:hAnsi="Times New Roman"/>
-          <w:b/>
-          <w:sz w:val="24"/>
-          <w:szCs w:val="24"/>
-        </w:rPr>
-        <w:t>Наркотест</w:t>
+          <w:bCs/>
+          <w:sz w:val="24"/>
+          <w:szCs w:val="24"/>
+        </w:rPr>
+        <w:t>наркотест</w:t>
       </w:r>
       <w:r>
         <w:rPr>
@@ -1636,7 +1968,59 @@
           <w:sz w:val="24"/>
           <w:szCs w:val="24"/>
         </w:rPr>
-        <w:t xml:space="preserve"> (Для граждан женского пола): Справка от гинеколога, анализ мазка;</w:t>
+        <w:t xml:space="preserve"> Справка от гинеколога, анализ мазка</w:t>
+      </w:r>
+      <w:r>
+        <w:rPr>
+          <w:rFonts w:ascii="Times New Roman" w:eastAsia="Times New Roman" w:hAnsi="Times New Roman"/>
+          <w:sz w:val="24"/>
+          <w:szCs w:val="24"/>
+        </w:rPr>
+        <w:t xml:space="preserve"> </w:t>
+      </w:r>
+      <w:r>
+        <w:rPr>
+          <w:rFonts w:ascii="Times New Roman" w:eastAsia="Times New Roman" w:hAnsi="Times New Roman"/>
+          <w:sz w:val="24"/>
+          <w:szCs w:val="24"/>
+        </w:rPr>
+        <w:t>(</w:t>
+      </w:r>
+      <w:r>
+        <w:rPr>
+          <w:rFonts w:ascii="Times New Roman" w:eastAsia="Times New Roman" w:hAnsi="Times New Roman"/>
+          <w:b/>
+          <w:bCs/>
+          <w:sz w:val="24"/>
+          <w:szCs w:val="24"/>
+        </w:rPr>
+        <w:t>д</w:t>
+      </w:r>
+      <w:r>
+        <w:rPr>
+          <w:rFonts w:ascii="Times New Roman" w:eastAsia="Times New Roman" w:hAnsi="Times New Roman"/>
+          <w:b/>
+          <w:bCs/>
+          <w:sz w:val="24"/>
+          <w:szCs w:val="24"/>
+        </w:rPr>
+        <w:t>ля граждан женского пола</w:t>
+      </w:r>
+      <w:r>
+        <w:rPr>
+          <w:rFonts w:ascii="Times New Roman" w:eastAsia="Times New Roman" w:hAnsi="Times New Roman"/>
+          <w:sz w:val="24"/>
+          <w:szCs w:val="24"/>
+        </w:rPr>
+        <w:t>)</w:t>
+      </w:r>
+      <w:r>
+        <w:rPr>
+          <w:rFonts w:ascii="Times New Roman" w:eastAsia="Times New Roman" w:hAnsi="Times New Roman"/>
+          <w:sz w:val="24"/>
+          <w:szCs w:val="24"/>
+        </w:rPr>
+        <w:t>;</w:t>
       </w:r>
     </w:p>
     <w:p>
@@ -1656,71 +2040,19 @@
         <w:rPr>
           <w:rFonts w:ascii="Times New Roman" w:eastAsia="Times New Roman" w:hAnsi="Times New Roman"/>
           <w:b/>
-          <w:sz w:val="24"/>
-          <w:szCs w:val="24"/>
-        </w:rPr>
-        <w:t>24.</w:t>
-      </w:r>
-      <w:r>
-        <w:rPr>
-          <w:rFonts w:ascii="Times New Roman" w:eastAsia="Times New Roman" w:hAnsi="Times New Roman"/>
-          <w:sz w:val="24"/>
-          <w:szCs w:val="24"/>
-        </w:rPr>
-        <w:t xml:space="preserve"> Результаты профотбора </w:t>
-      </w:r>
-      <w:r>
-        <w:rPr>
-          <w:rFonts w:ascii="Times New Roman" w:eastAsia="Times New Roman" w:hAnsi="Times New Roman"/>
-          <w:b/>
-          <w:sz w:val="24"/>
-          <w:szCs w:val="24"/>
-        </w:rPr>
-        <w:t>(Пишутся</w:t>
-      </w:r>
-      <w:r>
-        <w:rPr>
-          <w:rFonts w:ascii="Times New Roman" w:eastAsia="Times New Roman" w:hAnsi="Times New Roman"/>
-          <w:b/>
-          <w:sz w:val="24"/>
-          <w:szCs w:val="24"/>
-        </w:rPr>
-        <w:t>: ВТ, ЧТ, ПТ</w:t>
-      </w:r>
-      <w:r>
-        <w:rPr>
-          <w:rFonts w:ascii="Times New Roman" w:eastAsia="Times New Roman" w:hAnsi="Times New Roman"/>
-          <w:b/>
-          <w:sz w:val="24"/>
-          <w:szCs w:val="24"/>
-        </w:rPr>
-        <w:t xml:space="preserve"> в </w:t>
-      </w:r>
-      <w:r>
-        <w:rPr>
-          <w:rFonts w:ascii="Times New Roman" w:eastAsia="Times New Roman" w:hAnsi="Times New Roman"/>
-          <w:b/>
-          <w:sz w:val="24"/>
-          <w:szCs w:val="24"/>
-        </w:rPr>
-        <w:t>9</w:t>
-      </w:r>
-      <w:r>
-        <w:rPr>
-          <w:rFonts w:ascii="Times New Roman" w:eastAsia="Times New Roman" w:hAnsi="Times New Roman"/>
-          <w:b/>
-          <w:sz w:val="24"/>
-          <w:szCs w:val="24"/>
-        </w:rPr>
-        <w:t>:00 на пункте отбора)</w:t>
-      </w:r>
-      <w:r>
-        <w:rPr>
-          <w:rFonts w:ascii="Times New Roman" w:eastAsia="Times New Roman" w:hAnsi="Times New Roman"/>
-          <w:sz w:val="24"/>
-          <w:szCs w:val="24"/>
-        </w:rPr>
-        <w:t>.</w:t>
+          <w:bCs/>
+          <w:sz w:val="24"/>
+          <w:szCs w:val="24"/>
+        </w:rPr>
+        <w:t>24</w:t>
+      </w:r>
+      <w:r>
+        <w:rPr>
+          <w:rFonts w:ascii="Times New Roman" w:eastAsia="Times New Roman" w:hAnsi="Times New Roman"/>
+          <w:sz w:val="24"/>
+          <w:szCs w:val="24"/>
+        </w:rPr>
+        <w:t>. Перечень ограничений и запретов военнослужащего;</w:t>
       </w:r>
     </w:p>
     <w:p>
@@ -1729,20 +2061,118 @@
           <w:tab w:val="num" w:pos="360"/>
         </w:tabs>
         <w:spacing w:after="0"/>
-        <w:jc w:val="right"/>
-        <w:rPr>
-          <w:rFonts w:ascii="Times New Roman" w:eastAsia="Times New Roman" w:hAnsi="Times New Roman"/>
-          <w:sz w:val="24"/>
-          <w:szCs w:val="24"/>
-        </w:rPr>
-      </w:pPr>
-      <w:r>
-        <w:rPr>
-          <w:rFonts w:ascii="Times New Roman" w:eastAsia="Times New Roman" w:hAnsi="Times New Roman"/>
-          <w:sz w:val="24"/>
-          <w:szCs w:val="24"/>
-        </w:rPr>
-        <w:t>*2020 год</w:t>
+        <w:jc w:val="both"/>
+        <w:rPr>
+          <w:rFonts w:ascii="Times New Roman" w:eastAsia="Times New Roman" w:hAnsi="Times New Roman"/>
+          <w:sz w:val="24"/>
+          <w:szCs w:val="24"/>
+        </w:rPr>
+      </w:pPr>
+      <w:r>
+        <w:rPr>
+          <w:rFonts w:ascii="Times New Roman" w:eastAsia="Times New Roman" w:hAnsi="Times New Roman"/>
+          <w:b/>
+          <w:sz w:val="24"/>
+          <w:szCs w:val="24"/>
+        </w:rPr>
+        <w:t>2</w:t>
+      </w:r>
+      <w:r>
+        <w:rPr>
+          <w:rFonts w:ascii="Times New Roman" w:eastAsia="Times New Roman" w:hAnsi="Times New Roman"/>
+          <w:b/>
+          <w:sz w:val="24"/>
+          <w:szCs w:val="24"/>
+        </w:rPr>
+        <w:t>5</w:t>
+      </w:r>
+      <w:r>
+        <w:rPr>
+          <w:rFonts w:ascii="Times New Roman" w:eastAsia="Times New Roman" w:hAnsi="Times New Roman"/>
+          <w:b/>
+          <w:sz w:val="24"/>
+          <w:szCs w:val="24"/>
+        </w:rPr>
+        <w:t>.</w:t>
+      </w:r>
+      <w:r>
+        <w:rPr>
+          <w:rFonts w:ascii="Times New Roman" w:eastAsia="Times New Roman" w:hAnsi="Times New Roman"/>
+          <w:sz w:val="24"/>
+          <w:szCs w:val="24"/>
+        </w:rPr>
+        <w:t xml:space="preserve"> Результаты профотбора </w:t>
+      </w:r>
+      <w:r>
+        <w:rPr>
+          <w:rFonts w:ascii="Times New Roman" w:eastAsia="Times New Roman" w:hAnsi="Times New Roman"/>
+          <w:b/>
+          <w:sz w:val="24"/>
+          <w:szCs w:val="24"/>
+        </w:rPr>
+        <w:t>(</w:t>
+      </w:r>
+      <w:r>
+        <w:rPr>
+          <w:rFonts w:ascii="Times New Roman" w:eastAsia="Times New Roman" w:hAnsi="Times New Roman"/>
+          <w:b/>
+          <w:sz w:val="24"/>
+          <w:szCs w:val="24"/>
+        </w:rPr>
+        <w:t>п</w:t>
+      </w:r>
+      <w:r>
+        <w:rPr>
+          <w:rFonts w:ascii="Times New Roman" w:eastAsia="Times New Roman" w:hAnsi="Times New Roman"/>
+          <w:b/>
+          <w:sz w:val="24"/>
+          <w:szCs w:val="24"/>
+        </w:rPr>
+        <w:t>ишутся</w:t>
+      </w:r>
+      <w:r>
+        <w:rPr>
+          <w:rFonts w:ascii="Times New Roman" w:eastAsia="Times New Roman" w:hAnsi="Times New Roman"/>
+          <w:b/>
+          <w:sz w:val="24"/>
+          <w:szCs w:val="24"/>
+        </w:rPr>
+        <w:t>: ВТ, ЧТ, ПТ</w:t>
+      </w:r>
+      <w:r>
+        <w:rPr>
+          <w:rFonts w:ascii="Times New Roman" w:eastAsia="Times New Roman" w:hAnsi="Times New Roman"/>
+          <w:b/>
+          <w:sz w:val="24"/>
+          <w:szCs w:val="24"/>
+        </w:rPr>
+        <w:t xml:space="preserve"> в </w:t>
+      </w:r>
+      <w:r>
+        <w:rPr>
+          <w:rFonts w:ascii="Times New Roman" w:eastAsia="Times New Roman" w:hAnsi="Times New Roman"/>
+          <w:b/>
+          <w:sz w:val="24"/>
+          <w:szCs w:val="24"/>
+        </w:rPr>
+        <w:t>9</w:t>
+      </w:r>
+      <w:r>
+        <w:rPr>
+          <w:rFonts w:ascii="Times New Roman" w:eastAsia="Times New Roman" w:hAnsi="Times New Roman"/>
+          <w:b/>
+          <w:sz w:val="24"/>
+          <w:szCs w:val="24"/>
+        </w:rPr>
+        <w:t>:00 на пункте отбора)</w:t>
+      </w:r>
+      <w:r>
+        <w:rPr>
+          <w:rFonts w:ascii="Times New Roman" w:eastAsia="Times New Roman" w:hAnsi="Times New Roman"/>
+          <w:sz w:val="24"/>
+          <w:szCs w:val="24"/>
+        </w:rPr>
+        <w:t>.</w:t>
       </w:r>
     </w:p>
     <w:p>
@@ -1751,6 +2181,28 @@
           <w:tab w:val="num" w:pos="360"/>
         </w:tabs>
         <w:spacing w:after="0"/>
+        <w:jc w:val="right"/>
+        <w:rPr>
+          <w:rFonts w:ascii="Times New Roman" w:eastAsia="Times New Roman" w:hAnsi="Times New Roman"/>
+          <w:sz w:val="24"/>
+          <w:szCs w:val="24"/>
+        </w:rPr>
+      </w:pPr>
+      <w:r>
+        <w:rPr>
+          <w:rFonts w:ascii="Times New Roman" w:eastAsia="Times New Roman" w:hAnsi="Times New Roman"/>
+          <w:sz w:val="24"/>
+          <w:szCs w:val="24"/>
+        </w:rPr>
+        <w:t>*2020 год</w:t>
+      </w:r>
+    </w:p>
+    <w:p>
+      <w:pPr>
+        <w:tabs>
+          <w:tab w:val="num" w:pos="360"/>
+        </w:tabs>
+        <w:spacing w:after="0"/>
         <w:rPr>
           <w:sz w:val="24"/>
           <w:szCs w:val="24"/>
@@ -1767,7 +2219,7 @@
     </w:p>
     <w:sectPr>
       <w:pgSz w:w="11906" w:h="16838"/>
-      <w:pgMar w:top="1134" w:right="850" w:bottom="1134" w:left="1701" w:header="708" w:footer="708" w:gutter="0"/>
+      <w:pgMar w:top="1134" w:right="850" w:bottom="709" w:left="1701" w:header="708" w:footer="708" w:gutter="0"/>
       <w:cols w:space="708"/>
       <w:docGrid w:linePitch="360"/>
     </w:sectPr>
@@ -1776,7 +2228,7 @@
 </file>
 
 <file path=word/styles.xml><?xml version="1.0" encoding="utf-8"?>
-<w:styles xmlns:mc="http://schemas.openxmlformats.org/markup-compatibility/2006" xmlns:r="http://schemas.openxmlformats.org/officeDocument/2006/relationships" xmlns:w="http://schemas.openxmlformats.org/wordprocessingml/2006/main" xmlns:w14="http://schemas.microsoft.com/office/word/2010/wordml" xmlns:w15="http://schemas.microsoft.com/office/word/2012/wordml" xmlns:w16cid="http://schemas.microsoft.com/office/word/2016/wordml/cid" xmlns:w16se="http://schemas.microsoft.com/office/word/2015/wordml/symex" mc:Ignorable="w14 w15 w16se w16cid">
+<w:styles xmlns:mc="http://schemas.openxmlformats.org/markup-compatibility/2006" xmlns:r="http://schemas.openxmlformats.org/officeDocument/2006/relationships" xmlns:w="http://schemas.openxmlformats.org/wordprocessingml/2006/main" xmlns:w14="http://schemas.microsoft.com/office/word/2010/wordml" xmlns:w15="http://schemas.microsoft.com/office/word/2012/wordml" xmlns:w16cex="http://schemas.microsoft.com/office/word/2018/wordml/cex" xmlns:w16cid="http://schemas.microsoft.com/office/word/2016/wordml/cid" xmlns:w16="http://schemas.microsoft.com/office/word/2018/wordml" xmlns:w16se="http://schemas.microsoft.com/office/word/2015/wordml/symex" mc:Ignorable="w14 w15 w16se w16cid w16 w16cex">
   <w:docDefaults>
     <w:rPrDefault>
       <w:rPr>
@@ -1898,6 +2350,7 @@
     <w:lsdException w:name="HTML Sample" w:semiHidden="1" w:unhideWhenUsed="1"/>
     <w:lsdException w:name="HTML Typewriter" w:semiHidden="1" w:unhideWhenUsed="1"/>
     <w:lsdException w:name="HTML Variable" w:semiHidden="1" w:unhideWhenUsed="1"/>
+    <w:lsdException w:name="Normal Table" w:semiHidden="1" w:unhideWhenUsed="1"/>
     <w:lsdException w:name="annotation subject" w:semiHidden="1" w:unhideWhenUsed="1"/>
     <w:lsdException w:name="No List" w:semiHidden="1" w:unhideWhenUsed="1"/>
     <w:lsdException w:name="Outline List 1" w:semiHidden="1" w:unhideWhenUsed="1"/>
@@ -1944,8 +2397,10 @@
     <w:lsdException w:name="Table Subtle 2" w:semiHidden="1" w:unhideWhenUsed="1"/>
     <w:lsdException w:name="Table Web 1" w:semiHidden="1" w:unhideWhenUsed="1"/>
     <w:lsdException w:name="Table Web 2" w:semiHidden="1" w:unhideWhenUsed="1"/>
+    <w:lsdException w:name="Table Web 3" w:semiHidden="1" w:unhideWhenUsed="1"/>
     <w:lsdException w:name="Balloon Text" w:semiHidden="1" w:unhideWhenUsed="1"/>
     <w:lsdException w:name="Table Grid" w:uiPriority="39"/>
+    <w:lsdException w:name="Table Theme" w:semiHidden="1" w:unhideWhenUsed="1"/>
     <w:lsdException w:name="Placeholder Text" w:semiHidden="1"/>
     <w:lsdException w:name="No Spacing" w:uiPriority="1" w:qFormat="1"/>
     <w:lsdException w:name="Light Shading" w:uiPriority="60"/>
@@ -2206,8 +2661,8 @@
     <w:semiHidden/>
     <w:unhideWhenUsed/>
   </w:style>
-  <w:style w:type="paragraph" w:customStyle="1" w:styleId="ListParagraph">
-    <w:name w:val="List Paragraph"/>
+  <w:style w:type="paragraph" w:customStyle="1" w:styleId="1">
+    <w:name w:val="Абзац списка1"/>
     <w:basedOn w:val="a"/>
     <w:link w:val="ListParagraphChar"/>
     <w:rsid w:val="00645F3D"/>
@@ -2217,7 +2672,7 @@
   </w:style>
   <w:style w:type="character" w:customStyle="1" w:styleId="ListParagraphChar">
     <w:name w:val="List Paragraph Char"/>
-    <w:link w:val="ListParagraph"/>
+    <w:link w:val="1"/>
     <w:locked/>
     <w:rsid w:val="00645F3D"/>
     <w:rPr>

</xml_diff>